<commit_message>
PS-2: Sample HTML file creation from python and convert output to PDF
</commit_message>
<xml_diff>
--- a/Technical/Sample HTML file creation from python and convert to PDF.docx
+++ b/Technical/Sample HTML file creation from python and convert to PDF.docx
@@ -49,25 +49,15 @@
           <w:bCs/>
           <w:lang w:val="en-US"/>
         </w:rPr>
-        <w:t xml:space="preserve">Install </w:t>
-      </w:r>
-      <w:proofErr w:type="spellStart"/>
+        <w:t>Install pdfkit library</w:t>
+      </w:r>
       <w:r>
         <w:rPr>
           <w:b/>
           <w:bCs/>
           <w:lang w:val="en-US"/>
         </w:rPr>
-        <w:t>pdfkit</w:t>
-      </w:r>
-      <w:proofErr w:type="spellEnd"/>
-      <w:r>
-        <w:rPr>
-          <w:b/>
-          <w:bCs/>
-          <w:lang w:val="en-US"/>
-        </w:rPr>
-        <w:t xml:space="preserve"> library</w:t>
+        <w:t>:</w:t>
       </w:r>
     </w:p>
     <w:p>
@@ -135,19 +125,8 @@
           <w:sz w:val="20"/>
           <w:lang w:eastAsia="en-IN"/>
         </w:rPr>
-        <w:t xml:space="preserve">pip install </w:t>
-      </w:r>
-      <w:proofErr w:type="spellStart"/>
-      <w:r>
-        <w:rPr>
-          <w:rFonts w:ascii="Courier New" w:eastAsia="Times New Roman" w:hAnsi="Courier New" w:cs="Courier New"/>
-          <w:color w:val="00B0F0"/>
-          <w:sz w:val="20"/>
-          <w:lang w:eastAsia="en-IN"/>
-        </w:rPr>
-        <w:t>pdfkit</w:t>
-      </w:r>
-      <w:proofErr w:type="spellEnd"/>
+        <w:t>pip install pdfkit</w:t>
+      </w:r>
     </w:p>
     <w:p>
       <w:pPr>
@@ -210,20 +189,8 @@
           <w:szCs w:val="22"/>
           <w:lang w:eastAsia="en-IN"/>
         </w:rPr>
-        <w:t xml:space="preserve">Install </w:t>
-      </w:r>
-      <w:proofErr w:type="spellStart"/>
-      <w:r>
-        <w:rPr>
-          <w:rFonts w:eastAsia="Times New Roman" w:cstheme="minorHAnsi"/>
-          <w:b/>
-          <w:bCs/>
-          <w:szCs w:val="22"/>
-          <w:lang w:eastAsia="en-IN"/>
-        </w:rPr>
-        <w:t>wkhtmltopdf</w:t>
-      </w:r>
-      <w:proofErr w:type="spellEnd"/>
+        <w:t>Install wkhtmltopdf</w:t>
+      </w:r>
     </w:p>
     <w:p>
       <w:pPr>
@@ -288,25 +255,7 @@
           <w:sz w:val="20"/>
           <w:lang w:eastAsia="en-IN"/>
         </w:rPr>
-        <w:t xml:space="preserve">Download file and run binary after download to install </w:t>
-      </w:r>
-      <w:proofErr w:type="spellStart"/>
-      <w:r>
-        <w:rPr>
-          <w:rFonts w:ascii="Courier New" w:eastAsia="Times New Roman" w:hAnsi="Courier New" w:cs="Courier New"/>
-          <w:sz w:val="20"/>
-          <w:lang w:eastAsia="en-IN"/>
-        </w:rPr>
-        <w:t>wkhtmltopdf</w:t>
-      </w:r>
-      <w:proofErr w:type="spellEnd"/>
-      <w:r>
-        <w:rPr>
-          <w:rFonts w:ascii="Courier New" w:eastAsia="Times New Roman" w:hAnsi="Courier New" w:cs="Courier New"/>
-          <w:sz w:val="20"/>
-          <w:lang w:eastAsia="en-IN"/>
-        </w:rPr>
-        <w:t xml:space="preserve"> –</w:t>
+        <w:t>Download file and run binary after download to install wkhtmltopdf –</w:t>
       </w:r>
     </w:p>
     <w:p>
@@ -529,29 +478,7 @@
           <w:szCs w:val="21"/>
           <w:lang w:eastAsia="en-IN"/>
         </w:rPr>
-        <w:t> </w:t>
-      </w:r>
-      <w:proofErr w:type="spellStart"/>
-      <w:r>
-        <w:rPr>
-          <w:rFonts w:ascii="Consolas" w:eastAsia="Times New Roman" w:hAnsi="Consolas" w:cs="Times New Roman"/>
-          <w:color w:val="D4D4D4"/>
-          <w:sz w:val="21"/>
-          <w:szCs w:val="21"/>
-          <w:lang w:eastAsia="en-IN"/>
-        </w:rPr>
-        <w:t>pdfkit</w:t>
-      </w:r>
-      <w:proofErr w:type="spellEnd"/>
-      <w:r>
-        <w:rPr>
-          <w:rFonts w:ascii="Consolas" w:eastAsia="Times New Roman" w:hAnsi="Consolas" w:cs="Times New Roman"/>
-          <w:color w:val="D4D4D4"/>
-          <w:sz w:val="21"/>
-          <w:szCs w:val="21"/>
-          <w:lang w:eastAsia="en-IN"/>
-        </w:rPr>
-        <w:t> </w:t>
+        <w:t> pdfkit </w:t>
       </w:r>
     </w:p>
     <w:p>
@@ -627,9 +554,18 @@
           <w:szCs w:val="21"/>
           <w:lang w:eastAsia="en-IN"/>
         </w:rPr>
-        <w:t>'</w:t>
-      </w:r>
-      <w:proofErr w:type="spellStart"/>
+        <w:t>'helloworld.html'</w:t>
+      </w:r>
+      <w:r>
+        <w:rPr>
+          <w:rFonts w:ascii="Consolas" w:eastAsia="Times New Roman" w:hAnsi="Consolas" w:cs="Times New Roman"/>
+          <w:color w:val="D4D4D4"/>
+          <w:sz w:val="21"/>
+          <w:szCs w:val="21"/>
+          <w:lang w:eastAsia="en-IN"/>
+        </w:rPr>
+        <w:t>,</w:t>
+      </w:r>
       <w:r>
         <w:rPr>
           <w:rFonts w:ascii="Consolas" w:eastAsia="Times New Roman" w:hAnsi="Consolas" w:cs="Times New Roman"/>
@@ -638,17 +574,65 @@
           <w:szCs w:val="21"/>
           <w:lang w:eastAsia="en-IN"/>
         </w:rPr>
-        <w:t>helloworld.html'</w:t>
-      </w:r>
-      <w:r>
-        <w:rPr>
-          <w:rFonts w:ascii="Consolas" w:eastAsia="Times New Roman" w:hAnsi="Consolas" w:cs="Times New Roman"/>
-          <w:color w:val="D4D4D4"/>
-          <w:sz w:val="21"/>
-          <w:szCs w:val="21"/>
-          <w:lang w:eastAsia="en-IN"/>
-        </w:rPr>
-        <w:t>,</w:t>
+        <w:t>'w'</w:t>
+      </w:r>
+      <w:r>
+        <w:rPr>
+          <w:rFonts w:ascii="Consolas" w:eastAsia="Times New Roman" w:hAnsi="Consolas" w:cs="Times New Roman"/>
+          <w:color w:val="D4D4D4"/>
+          <w:sz w:val="21"/>
+          <w:szCs w:val="21"/>
+          <w:lang w:eastAsia="en-IN"/>
+        </w:rPr>
+        <w:t>)</w:t>
+      </w:r>
+    </w:p>
+    <w:p>
+      <w:pPr>
+        <w:pStyle w:val="ListParagraph"/>
+        <w:numPr>
+          <w:ilvl w:val="0"/>
+          <w:numId w:val="1"/>
+        </w:numPr>
+        <w:shd w:val="clear" w:color="auto" w:fill="1E1E1E"/>
+        <w:spacing w:after="0" w:line="285" w:lineRule="atLeast"/>
+        <w:rPr>
+          <w:rFonts w:ascii="Consolas" w:eastAsia="Times New Roman" w:hAnsi="Consolas" w:cs="Times New Roman"/>
+          <w:color w:val="D4D4D4"/>
+          <w:sz w:val="21"/>
+          <w:szCs w:val="21"/>
+          <w:lang w:eastAsia="en-IN"/>
+        </w:rPr>
+      </w:pPr>
+      <w:r>
+        <w:rPr>
+          <w:rFonts w:ascii="Consolas" w:eastAsia="Times New Roman" w:hAnsi="Consolas" w:cs="Times New Roman"/>
+          <w:color w:val="D4D4D4"/>
+          <w:sz w:val="21"/>
+          <w:szCs w:val="21"/>
+          <w:lang w:eastAsia="en-IN"/>
+        </w:rPr>
+        <w:t>config = pdfkit.configuration(</w:t>
+      </w:r>
+      <w:r>
+        <w:rPr>
+          <w:rFonts w:ascii="Consolas" w:eastAsia="Times New Roman" w:hAnsi="Consolas" w:cs="Times New Roman"/>
+          <w:color w:val="9CDCFE"/>
+          <w:sz w:val="21"/>
+          <w:szCs w:val="21"/>
+          <w:lang w:eastAsia="en-IN"/>
+        </w:rPr>
+        <w:t>wkhtmltopdf</w:t>
+      </w:r>
+      <w:r>
+        <w:rPr>
+          <w:rFonts w:ascii="Consolas" w:eastAsia="Times New Roman" w:hAnsi="Consolas" w:cs="Times New Roman"/>
+          <w:color w:val="D4D4D4"/>
+          <w:sz w:val="21"/>
+          <w:szCs w:val="21"/>
+          <w:lang w:eastAsia="en-IN"/>
+        </w:rPr>
+        <w:t>=</w:t>
       </w:r>
       <w:r>
         <w:rPr>
@@ -658,9 +642,18 @@
           <w:szCs w:val="21"/>
           <w:lang w:eastAsia="en-IN"/>
         </w:rPr>
-        <w:t>'w</w:t>
-      </w:r>
-      <w:proofErr w:type="spellEnd"/>
+        <w:t>"C:</w:t>
+      </w:r>
+      <w:r>
+        <w:rPr>
+          <w:rFonts w:ascii="Consolas" w:eastAsia="Times New Roman" w:hAnsi="Consolas" w:cs="Times New Roman"/>
+          <w:color w:val="D7BA7D"/>
+          <w:sz w:val="21"/>
+          <w:szCs w:val="21"/>
+          <w:lang w:eastAsia="en-IN"/>
+        </w:rPr>
+        <w:t>\\</w:t>
+      </w:r>
       <w:r>
         <w:rPr>
           <w:rFonts w:ascii="Consolas" w:eastAsia="Times New Roman" w:hAnsi="Consolas" w:cs="Times New Roman"/>
@@ -669,7 +662,67 @@
           <w:szCs w:val="21"/>
           <w:lang w:eastAsia="en-IN"/>
         </w:rPr>
-        <w:t>'</w:t>
+        <w:t>Program Files</w:t>
+      </w:r>
+      <w:r>
+        <w:rPr>
+          <w:rFonts w:ascii="Consolas" w:eastAsia="Times New Roman" w:hAnsi="Consolas" w:cs="Times New Roman"/>
+          <w:color w:val="D7BA7D"/>
+          <w:sz w:val="21"/>
+          <w:szCs w:val="21"/>
+          <w:lang w:eastAsia="en-IN"/>
+        </w:rPr>
+        <w:t>\\</w:t>
+      </w:r>
+      <w:r>
+        <w:rPr>
+          <w:rFonts w:ascii="Consolas" w:eastAsia="Times New Roman" w:hAnsi="Consolas" w:cs="Times New Roman"/>
+          <w:color w:val="CE9178"/>
+          <w:sz w:val="21"/>
+          <w:szCs w:val="21"/>
+          <w:lang w:eastAsia="en-IN"/>
+        </w:rPr>
+        <w:t>wkhtmltopdf</w:t>
+      </w:r>
+      <w:r>
+        <w:rPr>
+          <w:rFonts w:ascii="Consolas" w:eastAsia="Times New Roman" w:hAnsi="Consolas" w:cs="Times New Roman"/>
+          <w:color w:val="D7BA7D"/>
+          <w:sz w:val="21"/>
+          <w:szCs w:val="21"/>
+          <w:lang w:eastAsia="en-IN"/>
+        </w:rPr>
+        <w:t>\\</w:t>
+      </w:r>
+      <w:r>
+        <w:rPr>
+          <w:rFonts w:ascii="Consolas" w:eastAsia="Times New Roman" w:hAnsi="Consolas" w:cs="Times New Roman"/>
+          <w:color w:val="CE9178"/>
+          <w:sz w:val="21"/>
+          <w:szCs w:val="21"/>
+          <w:lang w:eastAsia="en-IN"/>
+        </w:rPr>
+        <w:t>bin</w:t>
+      </w:r>
+      <w:r>
+        <w:rPr>
+          <w:rFonts w:ascii="Consolas" w:eastAsia="Times New Roman" w:hAnsi="Consolas" w:cs="Times New Roman"/>
+          <w:color w:val="D7BA7D"/>
+          <w:sz w:val="21"/>
+          <w:szCs w:val="21"/>
+          <w:lang w:eastAsia="en-IN"/>
+        </w:rPr>
+        <w:t>\\</w:t>
+      </w:r>
+      <w:r>
+        <w:rPr>
+          <w:rFonts w:ascii="Consolas" w:eastAsia="Times New Roman" w:hAnsi="Consolas" w:cs="Times New Roman"/>
+          <w:color w:val="CE9178"/>
+          <w:sz w:val="21"/>
+          <w:szCs w:val="21"/>
+          <w:lang w:eastAsia="en-IN"/>
+        </w:rPr>
+        <w:t>wkhtmltopdf.exe"</w:t>
       </w:r>
       <w:r>
         <w:rPr>
@@ -699,57 +752,33 @@
           <w:lang w:eastAsia="en-IN"/>
         </w:rPr>
       </w:pPr>
-      <w:r>
-        <w:rPr>
-          <w:rFonts w:ascii="Consolas" w:eastAsia="Times New Roman" w:hAnsi="Consolas" w:cs="Times New Roman"/>
-          <w:color w:val="D4D4D4"/>
-          <w:sz w:val="21"/>
-          <w:szCs w:val="21"/>
-          <w:lang w:eastAsia="en-IN"/>
-        </w:rPr>
-        <w:t>config = </w:t>
-      </w:r>
-      <w:proofErr w:type="gramStart"/>
-      <w:r>
-        <w:rPr>
-          <w:rFonts w:ascii="Consolas" w:eastAsia="Times New Roman" w:hAnsi="Consolas" w:cs="Times New Roman"/>
-          <w:color w:val="D4D4D4"/>
-          <w:sz w:val="21"/>
-          <w:szCs w:val="21"/>
-          <w:lang w:eastAsia="en-IN"/>
-        </w:rPr>
-        <w:t>pdfkit.configuration</w:t>
-      </w:r>
-      <w:proofErr w:type="gramEnd"/>
-      <w:r>
-        <w:rPr>
-          <w:rFonts w:ascii="Consolas" w:eastAsia="Times New Roman" w:hAnsi="Consolas" w:cs="Times New Roman"/>
-          <w:color w:val="D4D4D4"/>
-          <w:sz w:val="21"/>
-          <w:szCs w:val="21"/>
-          <w:lang w:eastAsia="en-IN"/>
-        </w:rPr>
-        <w:t>(</w:t>
-      </w:r>
-      <w:r>
-        <w:rPr>
-          <w:rFonts w:ascii="Consolas" w:eastAsia="Times New Roman" w:hAnsi="Consolas" w:cs="Times New Roman"/>
-          <w:color w:val="9CDCFE"/>
-          <w:sz w:val="21"/>
-          <w:szCs w:val="21"/>
-          <w:lang w:eastAsia="en-IN"/>
-        </w:rPr>
-        <w:t>wkhtmltopdf</w:t>
-      </w:r>
-      <w:r>
-        <w:rPr>
-          <w:rFonts w:ascii="Consolas" w:eastAsia="Times New Roman" w:hAnsi="Consolas" w:cs="Times New Roman"/>
-          <w:color w:val="D4D4D4"/>
-          <w:sz w:val="21"/>
-          <w:szCs w:val="21"/>
-          <w:lang w:eastAsia="en-IN"/>
-        </w:rPr>
-        <w:t>=</w:t>
+    </w:p>
+    <w:p>
+      <w:pPr>
+        <w:pStyle w:val="ListParagraph"/>
+        <w:numPr>
+          <w:ilvl w:val="0"/>
+          <w:numId w:val="1"/>
+        </w:numPr>
+        <w:shd w:val="clear" w:color="auto" w:fill="1E1E1E"/>
+        <w:spacing w:after="0" w:line="285" w:lineRule="atLeast"/>
+        <w:rPr>
+          <w:rFonts w:ascii="Consolas" w:eastAsia="Times New Roman" w:hAnsi="Consolas" w:cs="Times New Roman"/>
+          <w:color w:val="D4D4D4"/>
+          <w:sz w:val="21"/>
+          <w:szCs w:val="21"/>
+          <w:lang w:eastAsia="en-IN"/>
+        </w:rPr>
+      </w:pPr>
+      <w:r>
+        <w:rPr>
+          <w:rFonts w:ascii="Consolas" w:eastAsia="Times New Roman" w:hAnsi="Consolas" w:cs="Times New Roman"/>
+          <w:color w:val="D4D4D4"/>
+          <w:sz w:val="21"/>
+          <w:szCs w:val="21"/>
+          <w:lang w:eastAsia="en-IN"/>
+        </w:rPr>
+        <w:t>message = </w:t>
       </w:r>
       <w:r>
         <w:rPr>
@@ -759,18 +788,44 @@
           <w:szCs w:val="21"/>
           <w:lang w:eastAsia="en-IN"/>
         </w:rPr>
-        <w:t>"C:</w:t>
-      </w:r>
-      <w:r>
-        <w:rPr>
-          <w:rFonts w:ascii="Consolas" w:eastAsia="Times New Roman" w:hAnsi="Consolas" w:cs="Times New Roman"/>
-          <w:color w:val="D7BA7D"/>
-          <w:sz w:val="21"/>
-          <w:szCs w:val="21"/>
-          <w:lang w:eastAsia="en-IN"/>
-        </w:rPr>
-        <w:t>\\</w:t>
-      </w:r>
+        <w:t>"""&lt;HTML&gt;</w:t>
+      </w:r>
+    </w:p>
+    <w:p>
+      <w:pPr>
+        <w:pStyle w:val="ListParagraph"/>
+        <w:numPr>
+          <w:ilvl w:val="0"/>
+          <w:numId w:val="1"/>
+        </w:numPr>
+        <w:shd w:val="clear" w:color="auto" w:fill="1E1E1E"/>
+        <w:spacing w:after="0" w:line="285" w:lineRule="atLeast"/>
+        <w:rPr>
+          <w:rFonts w:ascii="Consolas" w:eastAsia="Times New Roman" w:hAnsi="Consolas" w:cs="Times New Roman"/>
+          <w:color w:val="D4D4D4"/>
+          <w:sz w:val="21"/>
+          <w:szCs w:val="21"/>
+          <w:lang w:eastAsia="en-IN"/>
+        </w:rPr>
+      </w:pPr>
+    </w:p>
+    <w:p>
+      <w:pPr>
+        <w:pStyle w:val="ListParagraph"/>
+        <w:numPr>
+          <w:ilvl w:val="0"/>
+          <w:numId w:val="1"/>
+        </w:numPr>
+        <w:shd w:val="clear" w:color="auto" w:fill="1E1E1E"/>
+        <w:spacing w:after="0" w:line="285" w:lineRule="atLeast"/>
+        <w:rPr>
+          <w:rFonts w:ascii="Consolas" w:eastAsia="Times New Roman" w:hAnsi="Consolas" w:cs="Times New Roman"/>
+          <w:color w:val="D4D4D4"/>
+          <w:sz w:val="21"/>
+          <w:szCs w:val="21"/>
+          <w:lang w:eastAsia="en-IN"/>
+        </w:rPr>
+      </w:pPr>
       <w:r>
         <w:rPr>
           <w:rFonts w:ascii="Consolas" w:eastAsia="Times New Roman" w:hAnsi="Consolas" w:cs="Times New Roman"/>
@@ -779,18 +834,44 @@
           <w:szCs w:val="21"/>
           <w:lang w:eastAsia="en-IN"/>
         </w:rPr>
-        <w:t>Program Files</w:t>
-      </w:r>
-      <w:r>
-        <w:rPr>
-          <w:rFonts w:ascii="Consolas" w:eastAsia="Times New Roman" w:hAnsi="Consolas" w:cs="Times New Roman"/>
-          <w:color w:val="D7BA7D"/>
-          <w:sz w:val="21"/>
-          <w:szCs w:val="21"/>
-          <w:lang w:eastAsia="en-IN"/>
-        </w:rPr>
-        <w:t>\\</w:t>
-      </w:r>
+        <w:t>&lt;HEAD&gt;</w:t>
+      </w:r>
+    </w:p>
+    <w:p>
+      <w:pPr>
+        <w:pStyle w:val="ListParagraph"/>
+        <w:numPr>
+          <w:ilvl w:val="0"/>
+          <w:numId w:val="1"/>
+        </w:numPr>
+        <w:shd w:val="clear" w:color="auto" w:fill="1E1E1E"/>
+        <w:spacing w:after="0" w:line="285" w:lineRule="atLeast"/>
+        <w:rPr>
+          <w:rFonts w:ascii="Consolas" w:eastAsia="Times New Roman" w:hAnsi="Consolas" w:cs="Times New Roman"/>
+          <w:color w:val="D4D4D4"/>
+          <w:sz w:val="21"/>
+          <w:szCs w:val="21"/>
+          <w:lang w:eastAsia="en-IN"/>
+        </w:rPr>
+      </w:pPr>
+    </w:p>
+    <w:p>
+      <w:pPr>
+        <w:pStyle w:val="ListParagraph"/>
+        <w:numPr>
+          <w:ilvl w:val="0"/>
+          <w:numId w:val="1"/>
+        </w:numPr>
+        <w:shd w:val="clear" w:color="auto" w:fill="1E1E1E"/>
+        <w:spacing w:after="0" w:line="285" w:lineRule="atLeast"/>
+        <w:rPr>
+          <w:rFonts w:ascii="Consolas" w:eastAsia="Times New Roman" w:hAnsi="Consolas" w:cs="Times New Roman"/>
+          <w:color w:val="D4D4D4"/>
+          <w:sz w:val="21"/>
+          <w:szCs w:val="21"/>
+          <w:lang w:eastAsia="en-IN"/>
+        </w:rPr>
+      </w:pPr>
       <w:r>
         <w:rPr>
           <w:rFonts w:ascii="Consolas" w:eastAsia="Times New Roman" w:hAnsi="Consolas" w:cs="Times New Roman"/>
@@ -799,18 +880,44 @@
           <w:szCs w:val="21"/>
           <w:lang w:eastAsia="en-IN"/>
         </w:rPr>
-        <w:t>wkhtmltopdf</w:t>
-      </w:r>
-      <w:r>
-        <w:rPr>
-          <w:rFonts w:ascii="Consolas" w:eastAsia="Times New Roman" w:hAnsi="Consolas" w:cs="Times New Roman"/>
-          <w:color w:val="D7BA7D"/>
-          <w:sz w:val="21"/>
-          <w:szCs w:val="21"/>
-          <w:lang w:eastAsia="en-IN"/>
-        </w:rPr>
-        <w:t>\\</w:t>
-      </w:r>
+        <w:t>&lt;TITLE&gt;My first HTML Output to PDF convert page&lt;/TITLE&gt;</w:t>
+      </w:r>
+    </w:p>
+    <w:p>
+      <w:pPr>
+        <w:pStyle w:val="ListParagraph"/>
+        <w:numPr>
+          <w:ilvl w:val="0"/>
+          <w:numId w:val="1"/>
+        </w:numPr>
+        <w:shd w:val="clear" w:color="auto" w:fill="1E1E1E"/>
+        <w:spacing w:after="0" w:line="285" w:lineRule="atLeast"/>
+        <w:rPr>
+          <w:rFonts w:ascii="Consolas" w:eastAsia="Times New Roman" w:hAnsi="Consolas" w:cs="Times New Roman"/>
+          <w:color w:val="D4D4D4"/>
+          <w:sz w:val="21"/>
+          <w:szCs w:val="21"/>
+          <w:lang w:eastAsia="en-IN"/>
+        </w:rPr>
+      </w:pPr>
+    </w:p>
+    <w:p>
+      <w:pPr>
+        <w:pStyle w:val="ListParagraph"/>
+        <w:numPr>
+          <w:ilvl w:val="0"/>
+          <w:numId w:val="1"/>
+        </w:numPr>
+        <w:shd w:val="clear" w:color="auto" w:fill="1E1E1E"/>
+        <w:spacing w:after="0" w:line="285" w:lineRule="atLeast"/>
+        <w:rPr>
+          <w:rFonts w:ascii="Consolas" w:eastAsia="Times New Roman" w:hAnsi="Consolas" w:cs="Times New Roman"/>
+          <w:color w:val="D4D4D4"/>
+          <w:sz w:val="21"/>
+          <w:szCs w:val="21"/>
+          <w:lang w:eastAsia="en-IN"/>
+        </w:rPr>
+      </w:pPr>
       <w:r>
         <w:rPr>
           <w:rFonts w:ascii="Consolas" w:eastAsia="Times New Roman" w:hAnsi="Consolas" w:cs="Times New Roman"/>
@@ -819,18 +926,44 @@
           <w:szCs w:val="21"/>
           <w:lang w:eastAsia="en-IN"/>
         </w:rPr>
-        <w:t>bin</w:t>
-      </w:r>
-      <w:r>
-        <w:rPr>
-          <w:rFonts w:ascii="Consolas" w:eastAsia="Times New Roman" w:hAnsi="Consolas" w:cs="Times New Roman"/>
-          <w:color w:val="D7BA7D"/>
-          <w:sz w:val="21"/>
-          <w:szCs w:val="21"/>
-          <w:lang w:eastAsia="en-IN"/>
-        </w:rPr>
-        <w:t>\\</w:t>
-      </w:r>
+        <w:t>&lt;/HEAD&gt;</w:t>
+      </w:r>
+    </w:p>
+    <w:p>
+      <w:pPr>
+        <w:pStyle w:val="ListParagraph"/>
+        <w:numPr>
+          <w:ilvl w:val="0"/>
+          <w:numId w:val="1"/>
+        </w:numPr>
+        <w:shd w:val="clear" w:color="auto" w:fill="1E1E1E"/>
+        <w:spacing w:after="0" w:line="285" w:lineRule="atLeast"/>
+        <w:rPr>
+          <w:rFonts w:ascii="Consolas" w:eastAsia="Times New Roman" w:hAnsi="Consolas" w:cs="Times New Roman"/>
+          <w:color w:val="D4D4D4"/>
+          <w:sz w:val="21"/>
+          <w:szCs w:val="21"/>
+          <w:lang w:eastAsia="en-IN"/>
+        </w:rPr>
+      </w:pPr>
+    </w:p>
+    <w:p>
+      <w:pPr>
+        <w:pStyle w:val="ListParagraph"/>
+        <w:numPr>
+          <w:ilvl w:val="0"/>
+          <w:numId w:val="1"/>
+        </w:numPr>
+        <w:shd w:val="clear" w:color="auto" w:fill="1E1E1E"/>
+        <w:spacing w:after="0" w:line="285" w:lineRule="atLeast"/>
+        <w:rPr>
+          <w:rFonts w:ascii="Consolas" w:eastAsia="Times New Roman" w:hAnsi="Consolas" w:cs="Times New Roman"/>
+          <w:color w:val="D4D4D4"/>
+          <w:sz w:val="21"/>
+          <w:szCs w:val="21"/>
+          <w:lang w:eastAsia="en-IN"/>
+        </w:rPr>
+      </w:pPr>
       <w:r>
         <w:rPr>
           <w:rFonts w:ascii="Consolas" w:eastAsia="Times New Roman" w:hAnsi="Consolas" w:cs="Times New Roman"/>
@@ -839,64 +972,44 @@
           <w:szCs w:val="21"/>
           <w:lang w:eastAsia="en-IN"/>
         </w:rPr>
-        <w:t>wkhtmltopdf.exe"</w:t>
-      </w:r>
-      <w:r>
-        <w:rPr>
-          <w:rFonts w:ascii="Consolas" w:eastAsia="Times New Roman" w:hAnsi="Consolas" w:cs="Times New Roman"/>
-          <w:color w:val="D4D4D4"/>
-          <w:sz w:val="21"/>
-          <w:szCs w:val="21"/>
-          <w:lang w:eastAsia="en-IN"/>
-        </w:rPr>
-        <w:t>)</w:t>
-      </w:r>
-    </w:p>
-    <w:p>
-      <w:pPr>
-        <w:pStyle w:val="ListParagraph"/>
-        <w:numPr>
-          <w:ilvl w:val="0"/>
-          <w:numId w:val="1"/>
-        </w:numPr>
-        <w:shd w:val="clear" w:color="auto" w:fill="1E1E1E"/>
-        <w:spacing w:after="0" w:line="285" w:lineRule="atLeast"/>
-        <w:rPr>
-          <w:rFonts w:ascii="Consolas" w:eastAsia="Times New Roman" w:hAnsi="Consolas" w:cs="Times New Roman"/>
-          <w:color w:val="D4D4D4"/>
-          <w:sz w:val="21"/>
-          <w:szCs w:val="21"/>
-          <w:lang w:eastAsia="en-IN"/>
-        </w:rPr>
-      </w:pPr>
-    </w:p>
-    <w:p>
-      <w:pPr>
-        <w:pStyle w:val="ListParagraph"/>
-        <w:numPr>
-          <w:ilvl w:val="0"/>
-          <w:numId w:val="1"/>
-        </w:numPr>
-        <w:shd w:val="clear" w:color="auto" w:fill="1E1E1E"/>
-        <w:spacing w:after="0" w:line="285" w:lineRule="atLeast"/>
-        <w:rPr>
-          <w:rFonts w:ascii="Consolas" w:eastAsia="Times New Roman" w:hAnsi="Consolas" w:cs="Times New Roman"/>
-          <w:color w:val="D4D4D4"/>
-          <w:sz w:val="21"/>
-          <w:szCs w:val="21"/>
-          <w:lang w:eastAsia="en-IN"/>
-        </w:rPr>
-      </w:pPr>
-      <w:r>
-        <w:rPr>
-          <w:rFonts w:ascii="Consolas" w:eastAsia="Times New Roman" w:hAnsi="Consolas" w:cs="Times New Roman"/>
-          <w:color w:val="D4D4D4"/>
-          <w:sz w:val="21"/>
-          <w:szCs w:val="21"/>
-          <w:lang w:eastAsia="en-IN"/>
-        </w:rPr>
-        <w:t>message = </w:t>
-      </w:r>
+        <w:t>&lt;HR&gt;</w:t>
+      </w:r>
+    </w:p>
+    <w:p>
+      <w:pPr>
+        <w:pStyle w:val="ListParagraph"/>
+        <w:numPr>
+          <w:ilvl w:val="0"/>
+          <w:numId w:val="1"/>
+        </w:numPr>
+        <w:shd w:val="clear" w:color="auto" w:fill="1E1E1E"/>
+        <w:spacing w:after="0" w:line="285" w:lineRule="atLeast"/>
+        <w:rPr>
+          <w:rFonts w:ascii="Consolas" w:eastAsia="Times New Roman" w:hAnsi="Consolas" w:cs="Times New Roman"/>
+          <w:color w:val="D4D4D4"/>
+          <w:sz w:val="21"/>
+          <w:szCs w:val="21"/>
+          <w:lang w:eastAsia="en-IN"/>
+        </w:rPr>
+      </w:pPr>
+    </w:p>
+    <w:p>
+      <w:pPr>
+        <w:pStyle w:val="ListParagraph"/>
+        <w:numPr>
+          <w:ilvl w:val="0"/>
+          <w:numId w:val="1"/>
+        </w:numPr>
+        <w:shd w:val="clear" w:color="auto" w:fill="1E1E1E"/>
+        <w:spacing w:after="0" w:line="285" w:lineRule="atLeast"/>
+        <w:rPr>
+          <w:rFonts w:ascii="Consolas" w:eastAsia="Times New Roman" w:hAnsi="Consolas" w:cs="Times New Roman"/>
+          <w:color w:val="D4D4D4"/>
+          <w:sz w:val="21"/>
+          <w:szCs w:val="21"/>
+          <w:lang w:eastAsia="en-IN"/>
+        </w:rPr>
+      </w:pPr>
       <w:r>
         <w:rPr>
           <w:rFonts w:ascii="Consolas" w:eastAsia="Times New Roman" w:hAnsi="Consolas" w:cs="Times New Roman"/>
@@ -905,7 +1018,7 @@
           <w:szCs w:val="21"/>
           <w:lang w:eastAsia="en-IN"/>
         </w:rPr>
-        <w:t>"""&lt;HTML&gt;</w:t>
+        <w:t>&lt;a href="http://somegreatsite.com"&gt;Link Name&lt;/a&gt; is a link to some site</w:t>
       </w:r>
     </w:p>
     <w:p>
@@ -951,7 +1064,7 @@
           <w:szCs w:val="21"/>
           <w:lang w:eastAsia="en-IN"/>
         </w:rPr>
-        <w:t>&lt;HEAD&gt;</w:t>
+        <w:t>&lt;H1&gt;My HTML example&lt;/H1&gt;</w:t>
       </w:r>
     </w:p>
     <w:p>
@@ -997,7 +1110,7 @@
           <w:szCs w:val="21"/>
           <w:lang w:eastAsia="en-IN"/>
         </w:rPr>
-        <w:t>&lt;TITLE&gt;My first HTML Output to PDF convert page&lt;/TITLE&gt;</w:t>
+        <w:t>&lt;H2&gt;Convert to PDF&lt;/H2&gt;</w:t>
       </w:r>
     </w:p>
     <w:p>
@@ -1043,7 +1156,7 @@
           <w:szCs w:val="21"/>
           <w:lang w:eastAsia="en-IN"/>
         </w:rPr>
-        <w:t>&lt;/HEAD&gt;</w:t>
+        <w:t>Send me mail at &lt;a href="mailto:support@yourcompany.com"&gt;</w:t>
       </w:r>
     </w:p>
     <w:p>
@@ -1089,6 +1202,191 @@
           <w:szCs w:val="21"/>
           <w:lang w:eastAsia="en-IN"/>
         </w:rPr>
+        <w:t>support@yourcompany.com&lt;/a&gt;.</w:t>
+      </w:r>
+    </w:p>
+    <w:p>
+      <w:pPr>
+        <w:pStyle w:val="ListParagraph"/>
+        <w:numPr>
+          <w:ilvl w:val="0"/>
+          <w:numId w:val="1"/>
+        </w:numPr>
+        <w:shd w:val="clear" w:color="auto" w:fill="1E1E1E"/>
+        <w:spacing w:after="0" w:line="285" w:lineRule="atLeast"/>
+        <w:rPr>
+          <w:rFonts w:ascii="Consolas" w:eastAsia="Times New Roman" w:hAnsi="Consolas" w:cs="Times New Roman"/>
+          <w:color w:val="D4D4D4"/>
+          <w:sz w:val="21"/>
+          <w:szCs w:val="21"/>
+          <w:lang w:eastAsia="en-IN"/>
+        </w:rPr>
+      </w:pPr>
+    </w:p>
+    <w:p>
+      <w:pPr>
+        <w:pStyle w:val="ListParagraph"/>
+        <w:numPr>
+          <w:ilvl w:val="0"/>
+          <w:numId w:val="1"/>
+        </w:numPr>
+        <w:shd w:val="clear" w:color="auto" w:fill="1E1E1E"/>
+        <w:spacing w:after="0" w:line="285" w:lineRule="atLeast"/>
+        <w:rPr>
+          <w:rFonts w:ascii="Consolas" w:eastAsia="Times New Roman" w:hAnsi="Consolas" w:cs="Times New Roman"/>
+          <w:color w:val="D4D4D4"/>
+          <w:sz w:val="21"/>
+          <w:szCs w:val="21"/>
+          <w:lang w:eastAsia="en-IN"/>
+        </w:rPr>
+      </w:pPr>
+      <w:r>
+        <w:rPr>
+          <w:rFonts w:ascii="Consolas" w:eastAsia="Times New Roman" w:hAnsi="Consolas" w:cs="Times New Roman"/>
+          <w:color w:val="CE9178"/>
+          <w:sz w:val="21"/>
+          <w:szCs w:val="21"/>
+          <w:lang w:eastAsia="en-IN"/>
+        </w:rPr>
+        <w:t>&lt;P&gt; This is a new paragraph!</w:t>
+      </w:r>
+    </w:p>
+    <w:p>
+      <w:pPr>
+        <w:pStyle w:val="ListParagraph"/>
+        <w:numPr>
+          <w:ilvl w:val="0"/>
+          <w:numId w:val="1"/>
+        </w:numPr>
+        <w:shd w:val="clear" w:color="auto" w:fill="1E1E1E"/>
+        <w:spacing w:after="0" w:line="285" w:lineRule="atLeast"/>
+        <w:rPr>
+          <w:rFonts w:ascii="Consolas" w:eastAsia="Times New Roman" w:hAnsi="Consolas" w:cs="Times New Roman"/>
+          <w:color w:val="D4D4D4"/>
+          <w:sz w:val="21"/>
+          <w:szCs w:val="21"/>
+          <w:lang w:eastAsia="en-IN"/>
+        </w:rPr>
+      </w:pPr>
+    </w:p>
+    <w:p>
+      <w:pPr>
+        <w:pStyle w:val="ListParagraph"/>
+        <w:numPr>
+          <w:ilvl w:val="0"/>
+          <w:numId w:val="1"/>
+        </w:numPr>
+        <w:shd w:val="clear" w:color="auto" w:fill="1E1E1E"/>
+        <w:spacing w:after="0" w:line="285" w:lineRule="atLeast"/>
+        <w:rPr>
+          <w:rFonts w:ascii="Consolas" w:eastAsia="Times New Roman" w:hAnsi="Consolas" w:cs="Times New Roman"/>
+          <w:color w:val="D4D4D4"/>
+          <w:sz w:val="21"/>
+          <w:szCs w:val="21"/>
+          <w:lang w:eastAsia="en-IN"/>
+        </w:rPr>
+      </w:pPr>
+      <w:r>
+        <w:rPr>
+          <w:rFonts w:ascii="Consolas" w:eastAsia="Times New Roman" w:hAnsi="Consolas" w:cs="Times New Roman"/>
+          <w:color w:val="CE9178"/>
+          <w:sz w:val="21"/>
+          <w:szCs w:val="21"/>
+          <w:lang w:eastAsia="en-IN"/>
+        </w:rPr>
+        <w:lastRenderedPageBreak/>
+        <w:t>&lt;P&gt; &lt;B&gt;This is a new paragraph!&lt;/B&gt;</w:t>
+      </w:r>
+    </w:p>
+    <w:p>
+      <w:pPr>
+        <w:pStyle w:val="ListParagraph"/>
+        <w:numPr>
+          <w:ilvl w:val="0"/>
+          <w:numId w:val="1"/>
+        </w:numPr>
+        <w:shd w:val="clear" w:color="auto" w:fill="1E1E1E"/>
+        <w:spacing w:after="0" w:line="285" w:lineRule="atLeast"/>
+        <w:rPr>
+          <w:rFonts w:ascii="Consolas" w:eastAsia="Times New Roman" w:hAnsi="Consolas" w:cs="Times New Roman"/>
+          <w:color w:val="D4D4D4"/>
+          <w:sz w:val="21"/>
+          <w:szCs w:val="21"/>
+          <w:lang w:eastAsia="en-IN"/>
+        </w:rPr>
+      </w:pPr>
+    </w:p>
+    <w:p>
+      <w:pPr>
+        <w:pStyle w:val="ListParagraph"/>
+        <w:numPr>
+          <w:ilvl w:val="0"/>
+          <w:numId w:val="1"/>
+        </w:numPr>
+        <w:shd w:val="clear" w:color="auto" w:fill="1E1E1E"/>
+        <w:spacing w:after="0" w:line="285" w:lineRule="atLeast"/>
+        <w:rPr>
+          <w:rFonts w:ascii="Consolas" w:eastAsia="Times New Roman" w:hAnsi="Consolas" w:cs="Times New Roman"/>
+          <w:color w:val="D4D4D4"/>
+          <w:sz w:val="21"/>
+          <w:szCs w:val="21"/>
+          <w:lang w:eastAsia="en-IN"/>
+        </w:rPr>
+      </w:pPr>
+      <w:r>
+        <w:rPr>
+          <w:rFonts w:ascii="Consolas" w:eastAsia="Times New Roman" w:hAnsi="Consolas" w:cs="Times New Roman"/>
+          <w:color w:val="CE9178"/>
+          <w:sz w:val="21"/>
+          <w:szCs w:val="21"/>
+          <w:lang w:eastAsia="en-IN"/>
+        </w:rPr>
+        <w:t>&lt;BR&gt; &lt;B&gt;&lt;I&gt;This is a new sentence without a paragraph break, in bold italics.&lt;/I&gt;&lt;/B&gt;</w:t>
+      </w:r>
+    </w:p>
+    <w:p>
+      <w:pPr>
+        <w:pStyle w:val="ListParagraph"/>
+        <w:numPr>
+          <w:ilvl w:val="0"/>
+          <w:numId w:val="1"/>
+        </w:numPr>
+        <w:shd w:val="clear" w:color="auto" w:fill="1E1E1E"/>
+        <w:spacing w:after="0" w:line="285" w:lineRule="atLeast"/>
+        <w:rPr>
+          <w:rFonts w:ascii="Consolas" w:eastAsia="Times New Roman" w:hAnsi="Consolas" w:cs="Times New Roman"/>
+          <w:color w:val="D4D4D4"/>
+          <w:sz w:val="21"/>
+          <w:szCs w:val="21"/>
+          <w:lang w:eastAsia="en-IN"/>
+        </w:rPr>
+      </w:pPr>
+    </w:p>
+    <w:p>
+      <w:pPr>
+        <w:pStyle w:val="ListParagraph"/>
+        <w:numPr>
+          <w:ilvl w:val="0"/>
+          <w:numId w:val="1"/>
+        </w:numPr>
+        <w:shd w:val="clear" w:color="auto" w:fill="1E1E1E"/>
+        <w:spacing w:after="0" w:line="285" w:lineRule="atLeast"/>
+        <w:rPr>
+          <w:rFonts w:ascii="Consolas" w:eastAsia="Times New Roman" w:hAnsi="Consolas" w:cs="Times New Roman"/>
+          <w:color w:val="D4D4D4"/>
+          <w:sz w:val="21"/>
+          <w:szCs w:val="21"/>
+          <w:lang w:eastAsia="en-IN"/>
+        </w:rPr>
+      </w:pPr>
+      <w:r>
+        <w:rPr>
+          <w:rFonts w:ascii="Consolas" w:eastAsia="Times New Roman" w:hAnsi="Consolas" w:cs="Times New Roman"/>
+          <w:color w:val="CE9178"/>
+          <w:sz w:val="21"/>
+          <w:szCs w:val="21"/>
+          <w:lang w:eastAsia="en-IN"/>
+        </w:rPr>
         <w:t>&lt;HR&gt;</w:t>
       </w:r>
     </w:p>
@@ -1135,7 +1433,7 @@
           <w:szCs w:val="21"/>
           <w:lang w:eastAsia="en-IN"/>
         </w:rPr>
-        <w:t>&lt;a href="http://somegreatsite.com"&gt;Link Name&lt;/a&gt; is a link to some site</w:t>
+        <w:t>&lt;/BODY&gt;</w:t>
       </w:r>
     </w:p>
     <w:p>
@@ -1181,487 +1479,6 @@
           <w:szCs w:val="21"/>
           <w:lang w:eastAsia="en-IN"/>
         </w:rPr>
-        <w:t>&lt;H1&gt;My HTML example&lt;/H1&gt;</w:t>
-      </w:r>
-    </w:p>
-    <w:p>
-      <w:pPr>
-        <w:pStyle w:val="ListParagraph"/>
-        <w:numPr>
-          <w:ilvl w:val="0"/>
-          <w:numId w:val="1"/>
-        </w:numPr>
-        <w:shd w:val="clear" w:color="auto" w:fill="1E1E1E"/>
-        <w:spacing w:after="0" w:line="285" w:lineRule="atLeast"/>
-        <w:rPr>
-          <w:rFonts w:ascii="Consolas" w:eastAsia="Times New Roman" w:hAnsi="Consolas" w:cs="Times New Roman"/>
-          <w:color w:val="D4D4D4"/>
-          <w:sz w:val="21"/>
-          <w:szCs w:val="21"/>
-          <w:lang w:eastAsia="en-IN"/>
-        </w:rPr>
-      </w:pPr>
-    </w:p>
-    <w:p>
-      <w:pPr>
-        <w:pStyle w:val="ListParagraph"/>
-        <w:numPr>
-          <w:ilvl w:val="0"/>
-          <w:numId w:val="1"/>
-        </w:numPr>
-        <w:shd w:val="clear" w:color="auto" w:fill="1E1E1E"/>
-        <w:spacing w:after="0" w:line="285" w:lineRule="atLeast"/>
-        <w:rPr>
-          <w:rFonts w:ascii="Consolas" w:eastAsia="Times New Roman" w:hAnsi="Consolas" w:cs="Times New Roman"/>
-          <w:color w:val="D4D4D4"/>
-          <w:sz w:val="21"/>
-          <w:szCs w:val="21"/>
-          <w:lang w:eastAsia="en-IN"/>
-        </w:rPr>
-      </w:pPr>
-      <w:r>
-        <w:rPr>
-          <w:rFonts w:ascii="Consolas" w:eastAsia="Times New Roman" w:hAnsi="Consolas" w:cs="Times New Roman"/>
-          <w:color w:val="CE9178"/>
-          <w:sz w:val="21"/>
-          <w:szCs w:val="21"/>
-          <w:lang w:eastAsia="en-IN"/>
-        </w:rPr>
-        <w:t>&lt;H2&gt;Convert to PDF&lt;/H2&gt;</w:t>
-      </w:r>
-    </w:p>
-    <w:p>
-      <w:pPr>
-        <w:pStyle w:val="ListParagraph"/>
-        <w:numPr>
-          <w:ilvl w:val="0"/>
-          <w:numId w:val="1"/>
-        </w:numPr>
-        <w:shd w:val="clear" w:color="auto" w:fill="1E1E1E"/>
-        <w:spacing w:after="0" w:line="285" w:lineRule="atLeast"/>
-        <w:rPr>
-          <w:rFonts w:ascii="Consolas" w:eastAsia="Times New Roman" w:hAnsi="Consolas" w:cs="Times New Roman"/>
-          <w:color w:val="D4D4D4"/>
-          <w:sz w:val="21"/>
-          <w:szCs w:val="21"/>
-          <w:lang w:eastAsia="en-IN"/>
-        </w:rPr>
-      </w:pPr>
-    </w:p>
-    <w:p>
-      <w:pPr>
-        <w:pStyle w:val="ListParagraph"/>
-        <w:numPr>
-          <w:ilvl w:val="0"/>
-          <w:numId w:val="1"/>
-        </w:numPr>
-        <w:shd w:val="clear" w:color="auto" w:fill="1E1E1E"/>
-        <w:spacing w:after="0" w:line="285" w:lineRule="atLeast"/>
-        <w:rPr>
-          <w:rFonts w:ascii="Consolas" w:eastAsia="Times New Roman" w:hAnsi="Consolas" w:cs="Times New Roman"/>
-          <w:color w:val="D4D4D4"/>
-          <w:sz w:val="21"/>
-          <w:szCs w:val="21"/>
-          <w:lang w:eastAsia="en-IN"/>
-        </w:rPr>
-      </w:pPr>
-      <w:r>
-        <w:rPr>
-          <w:rFonts w:ascii="Consolas" w:eastAsia="Times New Roman" w:hAnsi="Consolas" w:cs="Times New Roman"/>
-          <w:color w:val="CE9178"/>
-          <w:sz w:val="21"/>
-          <w:szCs w:val="21"/>
-          <w:lang w:eastAsia="en-IN"/>
-        </w:rPr>
-        <w:t>Send me mail at &lt;a </w:t>
-      </w:r>
-      <w:proofErr w:type="spellStart"/>
-      <w:r>
-        <w:rPr>
-          <w:rFonts w:ascii="Consolas" w:eastAsia="Times New Roman" w:hAnsi="Consolas" w:cs="Times New Roman"/>
-          <w:color w:val="CE9178"/>
-          <w:sz w:val="21"/>
-          <w:szCs w:val="21"/>
-          <w:lang w:eastAsia="en-IN"/>
-        </w:rPr>
-        <w:t>href</w:t>
-      </w:r>
-      <w:proofErr w:type="spellEnd"/>
-      <w:r>
-        <w:rPr>
-          <w:rFonts w:ascii="Consolas" w:eastAsia="Times New Roman" w:hAnsi="Consolas" w:cs="Times New Roman"/>
-          <w:color w:val="CE9178"/>
-          <w:sz w:val="21"/>
-          <w:szCs w:val="21"/>
-          <w:lang w:eastAsia="en-IN"/>
-        </w:rPr>
-        <w:t>="mailto:support@yourcompany.com"&gt;</w:t>
-      </w:r>
-    </w:p>
-    <w:p>
-      <w:pPr>
-        <w:pStyle w:val="ListParagraph"/>
-        <w:numPr>
-          <w:ilvl w:val="0"/>
-          <w:numId w:val="1"/>
-        </w:numPr>
-        <w:shd w:val="clear" w:color="auto" w:fill="1E1E1E"/>
-        <w:spacing w:after="0" w:line="285" w:lineRule="atLeast"/>
-        <w:rPr>
-          <w:rFonts w:ascii="Consolas" w:eastAsia="Times New Roman" w:hAnsi="Consolas" w:cs="Times New Roman"/>
-          <w:color w:val="D4D4D4"/>
-          <w:sz w:val="21"/>
-          <w:szCs w:val="21"/>
-          <w:lang w:eastAsia="en-IN"/>
-        </w:rPr>
-      </w:pPr>
-    </w:p>
-    <w:p>
-      <w:pPr>
-        <w:pStyle w:val="ListParagraph"/>
-        <w:numPr>
-          <w:ilvl w:val="0"/>
-          <w:numId w:val="1"/>
-        </w:numPr>
-        <w:shd w:val="clear" w:color="auto" w:fill="1E1E1E"/>
-        <w:spacing w:after="0" w:line="285" w:lineRule="atLeast"/>
-        <w:rPr>
-          <w:rFonts w:ascii="Consolas" w:eastAsia="Times New Roman" w:hAnsi="Consolas" w:cs="Times New Roman"/>
-          <w:color w:val="D4D4D4"/>
-          <w:sz w:val="21"/>
-          <w:szCs w:val="21"/>
-          <w:lang w:eastAsia="en-IN"/>
-        </w:rPr>
-      </w:pPr>
-      <w:r>
-        <w:rPr>
-          <w:rFonts w:ascii="Consolas" w:eastAsia="Times New Roman" w:hAnsi="Consolas" w:cs="Times New Roman"/>
-          <w:color w:val="CE9178"/>
-          <w:sz w:val="21"/>
-          <w:szCs w:val="21"/>
-          <w:lang w:eastAsia="en-IN"/>
-        </w:rPr>
-        <w:t>support@yourcompany.com&lt;/a&gt;.</w:t>
-      </w:r>
-    </w:p>
-    <w:p>
-      <w:pPr>
-        <w:pStyle w:val="ListParagraph"/>
-        <w:numPr>
-          <w:ilvl w:val="0"/>
-          <w:numId w:val="1"/>
-        </w:numPr>
-        <w:shd w:val="clear" w:color="auto" w:fill="1E1E1E"/>
-        <w:spacing w:after="0" w:line="285" w:lineRule="atLeast"/>
-        <w:rPr>
-          <w:rFonts w:ascii="Consolas" w:eastAsia="Times New Roman" w:hAnsi="Consolas" w:cs="Times New Roman"/>
-          <w:color w:val="D4D4D4"/>
-          <w:sz w:val="21"/>
-          <w:szCs w:val="21"/>
-          <w:lang w:eastAsia="en-IN"/>
-        </w:rPr>
-      </w:pPr>
-    </w:p>
-    <w:p>
-      <w:pPr>
-        <w:pStyle w:val="ListParagraph"/>
-        <w:numPr>
-          <w:ilvl w:val="0"/>
-          <w:numId w:val="1"/>
-        </w:numPr>
-        <w:shd w:val="clear" w:color="auto" w:fill="1E1E1E"/>
-        <w:spacing w:after="0" w:line="285" w:lineRule="atLeast"/>
-        <w:rPr>
-          <w:rFonts w:ascii="Consolas" w:eastAsia="Times New Roman" w:hAnsi="Consolas" w:cs="Times New Roman"/>
-          <w:color w:val="D4D4D4"/>
-          <w:sz w:val="21"/>
-          <w:szCs w:val="21"/>
-          <w:lang w:eastAsia="en-IN"/>
-        </w:rPr>
-      </w:pPr>
-      <w:r>
-        <w:rPr>
-          <w:rFonts w:ascii="Consolas" w:eastAsia="Times New Roman" w:hAnsi="Consolas" w:cs="Times New Roman"/>
-          <w:color w:val="CE9178"/>
-          <w:sz w:val="21"/>
-          <w:szCs w:val="21"/>
-          <w:lang w:eastAsia="en-IN"/>
-        </w:rPr>
-        <w:t>&lt;P&gt; This is a new paragraph!</w:t>
-      </w:r>
-    </w:p>
-    <w:p>
-      <w:pPr>
-        <w:pStyle w:val="ListParagraph"/>
-        <w:numPr>
-          <w:ilvl w:val="0"/>
-          <w:numId w:val="1"/>
-        </w:numPr>
-        <w:shd w:val="clear" w:color="auto" w:fill="1E1E1E"/>
-        <w:spacing w:after="0" w:line="285" w:lineRule="atLeast"/>
-        <w:rPr>
-          <w:rFonts w:ascii="Consolas" w:eastAsia="Times New Roman" w:hAnsi="Consolas" w:cs="Times New Roman"/>
-          <w:color w:val="D4D4D4"/>
-          <w:sz w:val="21"/>
-          <w:szCs w:val="21"/>
-          <w:lang w:eastAsia="en-IN"/>
-        </w:rPr>
-      </w:pPr>
-    </w:p>
-    <w:p>
-      <w:pPr>
-        <w:pStyle w:val="ListParagraph"/>
-        <w:numPr>
-          <w:ilvl w:val="0"/>
-          <w:numId w:val="1"/>
-        </w:numPr>
-        <w:shd w:val="clear" w:color="auto" w:fill="1E1E1E"/>
-        <w:spacing w:after="0" w:line="285" w:lineRule="atLeast"/>
-        <w:rPr>
-          <w:rFonts w:ascii="Consolas" w:eastAsia="Times New Roman" w:hAnsi="Consolas" w:cs="Times New Roman"/>
-          <w:color w:val="D4D4D4"/>
-          <w:sz w:val="21"/>
-          <w:szCs w:val="21"/>
-          <w:lang w:eastAsia="en-IN"/>
-        </w:rPr>
-      </w:pPr>
-      <w:r>
-        <w:rPr>
-          <w:rFonts w:ascii="Consolas" w:eastAsia="Times New Roman" w:hAnsi="Consolas" w:cs="Times New Roman"/>
-          <w:color w:val="CE9178"/>
-          <w:sz w:val="21"/>
-          <w:szCs w:val="21"/>
-          <w:lang w:eastAsia="en-IN"/>
-        </w:rPr>
-        <w:lastRenderedPageBreak/>
-        <w:t>&lt;P&gt; &lt;B&gt;This is a new </w:t>
-      </w:r>
-      <w:proofErr w:type="gramStart"/>
-      <w:r>
-        <w:rPr>
-          <w:rFonts w:ascii="Consolas" w:eastAsia="Times New Roman" w:hAnsi="Consolas" w:cs="Times New Roman"/>
-          <w:color w:val="CE9178"/>
-          <w:sz w:val="21"/>
-          <w:szCs w:val="21"/>
-          <w:lang w:eastAsia="en-IN"/>
-        </w:rPr>
-        <w:t>paragraph!&lt;</w:t>
-      </w:r>
-      <w:proofErr w:type="gramEnd"/>
-      <w:r>
-        <w:rPr>
-          <w:rFonts w:ascii="Consolas" w:eastAsia="Times New Roman" w:hAnsi="Consolas" w:cs="Times New Roman"/>
-          <w:color w:val="CE9178"/>
-          <w:sz w:val="21"/>
-          <w:szCs w:val="21"/>
-          <w:lang w:eastAsia="en-IN"/>
-        </w:rPr>
-        <w:t>/B&gt;</w:t>
-      </w:r>
-    </w:p>
-    <w:p>
-      <w:pPr>
-        <w:pStyle w:val="ListParagraph"/>
-        <w:numPr>
-          <w:ilvl w:val="0"/>
-          <w:numId w:val="1"/>
-        </w:numPr>
-        <w:shd w:val="clear" w:color="auto" w:fill="1E1E1E"/>
-        <w:spacing w:after="0" w:line="285" w:lineRule="atLeast"/>
-        <w:rPr>
-          <w:rFonts w:ascii="Consolas" w:eastAsia="Times New Roman" w:hAnsi="Consolas" w:cs="Times New Roman"/>
-          <w:color w:val="D4D4D4"/>
-          <w:sz w:val="21"/>
-          <w:szCs w:val="21"/>
-          <w:lang w:eastAsia="en-IN"/>
-        </w:rPr>
-      </w:pPr>
-    </w:p>
-    <w:p>
-      <w:pPr>
-        <w:pStyle w:val="ListParagraph"/>
-        <w:numPr>
-          <w:ilvl w:val="0"/>
-          <w:numId w:val="1"/>
-        </w:numPr>
-        <w:shd w:val="clear" w:color="auto" w:fill="1E1E1E"/>
-        <w:spacing w:after="0" w:line="285" w:lineRule="atLeast"/>
-        <w:rPr>
-          <w:rFonts w:ascii="Consolas" w:eastAsia="Times New Roman" w:hAnsi="Consolas" w:cs="Times New Roman"/>
-          <w:color w:val="D4D4D4"/>
-          <w:sz w:val="21"/>
-          <w:szCs w:val="21"/>
-          <w:lang w:eastAsia="en-IN"/>
-        </w:rPr>
-      </w:pPr>
-      <w:r>
-        <w:rPr>
-          <w:rFonts w:ascii="Consolas" w:eastAsia="Times New Roman" w:hAnsi="Consolas" w:cs="Times New Roman"/>
-          <w:color w:val="CE9178"/>
-          <w:sz w:val="21"/>
-          <w:szCs w:val="21"/>
-          <w:lang w:eastAsia="en-IN"/>
-        </w:rPr>
-        <w:t>&lt;BR&gt; &lt;B&gt;&lt;I&gt;This is a new sentence without a paragraph break, in bold </w:t>
-      </w:r>
-      <w:proofErr w:type="gramStart"/>
-      <w:r>
-        <w:rPr>
-          <w:rFonts w:ascii="Consolas" w:eastAsia="Times New Roman" w:hAnsi="Consolas" w:cs="Times New Roman"/>
-          <w:color w:val="CE9178"/>
-          <w:sz w:val="21"/>
-          <w:szCs w:val="21"/>
-          <w:lang w:eastAsia="en-IN"/>
-        </w:rPr>
-        <w:t>italics.&lt;</w:t>
-      </w:r>
-      <w:proofErr w:type="gramEnd"/>
-      <w:r>
-        <w:rPr>
-          <w:rFonts w:ascii="Consolas" w:eastAsia="Times New Roman" w:hAnsi="Consolas" w:cs="Times New Roman"/>
-          <w:color w:val="CE9178"/>
-          <w:sz w:val="21"/>
-          <w:szCs w:val="21"/>
-          <w:lang w:eastAsia="en-IN"/>
-        </w:rPr>
-        <w:t>/I&gt;&lt;/B&gt;</w:t>
-      </w:r>
-    </w:p>
-    <w:p>
-      <w:pPr>
-        <w:pStyle w:val="ListParagraph"/>
-        <w:numPr>
-          <w:ilvl w:val="0"/>
-          <w:numId w:val="1"/>
-        </w:numPr>
-        <w:shd w:val="clear" w:color="auto" w:fill="1E1E1E"/>
-        <w:spacing w:after="0" w:line="285" w:lineRule="atLeast"/>
-        <w:rPr>
-          <w:rFonts w:ascii="Consolas" w:eastAsia="Times New Roman" w:hAnsi="Consolas" w:cs="Times New Roman"/>
-          <w:color w:val="D4D4D4"/>
-          <w:sz w:val="21"/>
-          <w:szCs w:val="21"/>
-          <w:lang w:eastAsia="en-IN"/>
-        </w:rPr>
-      </w:pPr>
-    </w:p>
-    <w:p>
-      <w:pPr>
-        <w:pStyle w:val="ListParagraph"/>
-        <w:numPr>
-          <w:ilvl w:val="0"/>
-          <w:numId w:val="1"/>
-        </w:numPr>
-        <w:shd w:val="clear" w:color="auto" w:fill="1E1E1E"/>
-        <w:spacing w:after="0" w:line="285" w:lineRule="atLeast"/>
-        <w:rPr>
-          <w:rFonts w:ascii="Consolas" w:eastAsia="Times New Roman" w:hAnsi="Consolas" w:cs="Times New Roman"/>
-          <w:color w:val="D4D4D4"/>
-          <w:sz w:val="21"/>
-          <w:szCs w:val="21"/>
-          <w:lang w:eastAsia="en-IN"/>
-        </w:rPr>
-      </w:pPr>
-      <w:r>
-        <w:rPr>
-          <w:rFonts w:ascii="Consolas" w:eastAsia="Times New Roman" w:hAnsi="Consolas" w:cs="Times New Roman"/>
-          <w:color w:val="CE9178"/>
-          <w:sz w:val="21"/>
-          <w:szCs w:val="21"/>
-          <w:lang w:eastAsia="en-IN"/>
-        </w:rPr>
-        <w:t>&lt;HR&gt;</w:t>
-      </w:r>
-    </w:p>
-    <w:p>
-      <w:pPr>
-        <w:pStyle w:val="ListParagraph"/>
-        <w:numPr>
-          <w:ilvl w:val="0"/>
-          <w:numId w:val="1"/>
-        </w:numPr>
-        <w:shd w:val="clear" w:color="auto" w:fill="1E1E1E"/>
-        <w:spacing w:after="0" w:line="285" w:lineRule="atLeast"/>
-        <w:rPr>
-          <w:rFonts w:ascii="Consolas" w:eastAsia="Times New Roman" w:hAnsi="Consolas" w:cs="Times New Roman"/>
-          <w:color w:val="D4D4D4"/>
-          <w:sz w:val="21"/>
-          <w:szCs w:val="21"/>
-          <w:lang w:eastAsia="en-IN"/>
-        </w:rPr>
-      </w:pPr>
-    </w:p>
-    <w:p>
-      <w:pPr>
-        <w:pStyle w:val="ListParagraph"/>
-        <w:numPr>
-          <w:ilvl w:val="0"/>
-          <w:numId w:val="1"/>
-        </w:numPr>
-        <w:shd w:val="clear" w:color="auto" w:fill="1E1E1E"/>
-        <w:spacing w:after="0" w:line="285" w:lineRule="atLeast"/>
-        <w:rPr>
-          <w:rFonts w:ascii="Consolas" w:eastAsia="Times New Roman" w:hAnsi="Consolas" w:cs="Times New Roman"/>
-          <w:color w:val="D4D4D4"/>
-          <w:sz w:val="21"/>
-          <w:szCs w:val="21"/>
-          <w:lang w:eastAsia="en-IN"/>
-        </w:rPr>
-      </w:pPr>
-      <w:r>
-        <w:rPr>
-          <w:rFonts w:ascii="Consolas" w:eastAsia="Times New Roman" w:hAnsi="Consolas" w:cs="Times New Roman"/>
-          <w:color w:val="CE9178"/>
-          <w:sz w:val="21"/>
-          <w:szCs w:val="21"/>
-          <w:lang w:eastAsia="en-IN"/>
-        </w:rPr>
-        <w:t>&lt;/BODY&gt;</w:t>
-      </w:r>
-    </w:p>
-    <w:p>
-      <w:pPr>
-        <w:pStyle w:val="ListParagraph"/>
-        <w:numPr>
-          <w:ilvl w:val="0"/>
-          <w:numId w:val="1"/>
-        </w:numPr>
-        <w:shd w:val="clear" w:color="auto" w:fill="1E1E1E"/>
-        <w:spacing w:after="0" w:line="285" w:lineRule="atLeast"/>
-        <w:rPr>
-          <w:rFonts w:ascii="Consolas" w:eastAsia="Times New Roman" w:hAnsi="Consolas" w:cs="Times New Roman"/>
-          <w:color w:val="D4D4D4"/>
-          <w:sz w:val="21"/>
-          <w:szCs w:val="21"/>
-          <w:lang w:eastAsia="en-IN"/>
-        </w:rPr>
-      </w:pPr>
-    </w:p>
-    <w:p>
-      <w:pPr>
-        <w:pStyle w:val="ListParagraph"/>
-        <w:numPr>
-          <w:ilvl w:val="0"/>
-          <w:numId w:val="1"/>
-        </w:numPr>
-        <w:shd w:val="clear" w:color="auto" w:fill="1E1E1E"/>
-        <w:spacing w:after="0" w:line="285" w:lineRule="atLeast"/>
-        <w:rPr>
-          <w:rFonts w:ascii="Consolas" w:eastAsia="Times New Roman" w:hAnsi="Consolas" w:cs="Times New Roman"/>
-          <w:color w:val="D4D4D4"/>
-          <w:sz w:val="21"/>
-          <w:szCs w:val="21"/>
-          <w:lang w:eastAsia="en-IN"/>
-        </w:rPr>
-      </w:pPr>
-      <w:r>
-        <w:rPr>
-          <w:rFonts w:ascii="Consolas" w:eastAsia="Times New Roman" w:hAnsi="Consolas" w:cs="Times New Roman"/>
-          <w:color w:val="CE9178"/>
-          <w:sz w:val="21"/>
-          <w:szCs w:val="21"/>
-          <w:lang w:eastAsia="en-IN"/>
-        </w:rPr>
         <w:t>&lt;/HTML&gt;"""</w:t>
       </w:r>
     </w:p>
@@ -1746,129 +1563,89 @@
           <w:lang w:eastAsia="en-IN"/>
         </w:rPr>
       </w:pPr>
-      <w:proofErr w:type="spellStart"/>
-      <w:proofErr w:type="gramStart"/>
-      <w:r>
-        <w:rPr>
-          <w:rFonts w:ascii="Consolas" w:eastAsia="Times New Roman" w:hAnsi="Consolas" w:cs="Times New Roman"/>
-          <w:color w:val="D4D4D4"/>
-          <w:sz w:val="21"/>
-          <w:szCs w:val="21"/>
-          <w:lang w:eastAsia="en-IN"/>
-        </w:rPr>
-        <w:t>f.write</w:t>
-      </w:r>
-      <w:proofErr w:type="spellEnd"/>
-      <w:proofErr w:type="gramEnd"/>
-      <w:r>
-        <w:rPr>
-          <w:rFonts w:ascii="Consolas" w:eastAsia="Times New Roman" w:hAnsi="Consolas" w:cs="Times New Roman"/>
-          <w:color w:val="D4D4D4"/>
-          <w:sz w:val="21"/>
-          <w:szCs w:val="21"/>
-          <w:lang w:eastAsia="en-IN"/>
-        </w:rPr>
-        <w:t>(message)</w:t>
-      </w:r>
-    </w:p>
-    <w:p>
-      <w:pPr>
-        <w:pStyle w:val="ListParagraph"/>
-        <w:numPr>
-          <w:ilvl w:val="0"/>
-          <w:numId w:val="1"/>
-        </w:numPr>
-        <w:shd w:val="clear" w:color="auto" w:fill="1E1E1E"/>
-        <w:spacing w:after="0" w:line="285" w:lineRule="atLeast"/>
-        <w:rPr>
-          <w:rFonts w:ascii="Consolas" w:eastAsia="Times New Roman" w:hAnsi="Consolas" w:cs="Times New Roman"/>
-          <w:color w:val="D4D4D4"/>
-          <w:sz w:val="21"/>
-          <w:szCs w:val="21"/>
-          <w:lang w:eastAsia="en-IN"/>
-        </w:rPr>
-      </w:pPr>
-      <w:proofErr w:type="spellStart"/>
-      <w:proofErr w:type="gramStart"/>
-      <w:r>
-        <w:rPr>
-          <w:rFonts w:ascii="Consolas" w:eastAsia="Times New Roman" w:hAnsi="Consolas" w:cs="Times New Roman"/>
-          <w:color w:val="D4D4D4"/>
-          <w:sz w:val="21"/>
-          <w:szCs w:val="21"/>
-          <w:lang w:eastAsia="en-IN"/>
-        </w:rPr>
-        <w:t>f.close</w:t>
-      </w:r>
-      <w:proofErr w:type="spellEnd"/>
-      <w:proofErr w:type="gramEnd"/>
-      <w:r>
-        <w:rPr>
-          <w:rFonts w:ascii="Consolas" w:eastAsia="Times New Roman" w:hAnsi="Consolas" w:cs="Times New Roman"/>
-          <w:color w:val="D4D4D4"/>
-          <w:sz w:val="21"/>
-          <w:szCs w:val="21"/>
-          <w:lang w:eastAsia="en-IN"/>
-        </w:rPr>
-        <w:t>()</w:t>
-      </w:r>
-    </w:p>
-    <w:p>
-      <w:pPr>
-        <w:pStyle w:val="ListParagraph"/>
-        <w:numPr>
-          <w:ilvl w:val="0"/>
-          <w:numId w:val="1"/>
-        </w:numPr>
-        <w:shd w:val="clear" w:color="auto" w:fill="1E1E1E"/>
-        <w:spacing w:after="0" w:line="285" w:lineRule="atLeast"/>
-        <w:rPr>
-          <w:rFonts w:ascii="Consolas" w:eastAsia="Times New Roman" w:hAnsi="Consolas" w:cs="Times New Roman"/>
-          <w:color w:val="D4D4D4"/>
-          <w:sz w:val="21"/>
-          <w:szCs w:val="21"/>
-          <w:lang w:eastAsia="en-IN"/>
-        </w:rPr>
-      </w:pPr>
-    </w:p>
-    <w:p>
-      <w:pPr>
-        <w:pStyle w:val="ListParagraph"/>
-        <w:numPr>
-          <w:ilvl w:val="0"/>
-          <w:numId w:val="1"/>
-        </w:numPr>
-        <w:shd w:val="clear" w:color="auto" w:fill="1E1E1E"/>
-        <w:spacing w:after="0" w:line="285" w:lineRule="atLeast"/>
-        <w:rPr>
-          <w:rFonts w:ascii="Consolas" w:eastAsia="Times New Roman" w:hAnsi="Consolas" w:cs="Times New Roman"/>
-          <w:color w:val="D4D4D4"/>
-          <w:sz w:val="21"/>
-          <w:szCs w:val="21"/>
-          <w:lang w:eastAsia="en-IN"/>
-        </w:rPr>
-      </w:pPr>
-      <w:proofErr w:type="gramStart"/>
-      <w:r>
-        <w:rPr>
-          <w:rFonts w:ascii="Consolas" w:eastAsia="Times New Roman" w:hAnsi="Consolas" w:cs="Times New Roman"/>
-          <w:color w:val="D4D4D4"/>
-          <w:sz w:val="21"/>
-          <w:szCs w:val="21"/>
-          <w:lang w:eastAsia="en-IN"/>
-        </w:rPr>
-        <w:t>pdfkit.from</w:t>
-      </w:r>
-      <w:proofErr w:type="gramEnd"/>
-      <w:r>
-        <w:rPr>
-          <w:rFonts w:ascii="Consolas" w:eastAsia="Times New Roman" w:hAnsi="Consolas" w:cs="Times New Roman"/>
-          <w:color w:val="D4D4D4"/>
-          <w:sz w:val="21"/>
-          <w:szCs w:val="21"/>
-          <w:lang w:eastAsia="en-IN"/>
-        </w:rPr>
-        <w:t>_string(message,</w:t>
+      <w:r>
+        <w:rPr>
+          <w:rFonts w:ascii="Consolas" w:eastAsia="Times New Roman" w:hAnsi="Consolas" w:cs="Times New Roman"/>
+          <w:color w:val="D4D4D4"/>
+          <w:sz w:val="21"/>
+          <w:szCs w:val="21"/>
+          <w:lang w:eastAsia="en-IN"/>
+        </w:rPr>
+        <w:t>f.write(message)</w:t>
+      </w:r>
+    </w:p>
+    <w:p>
+      <w:pPr>
+        <w:pStyle w:val="ListParagraph"/>
+        <w:numPr>
+          <w:ilvl w:val="0"/>
+          <w:numId w:val="1"/>
+        </w:numPr>
+        <w:shd w:val="clear" w:color="auto" w:fill="1E1E1E"/>
+        <w:spacing w:after="0" w:line="285" w:lineRule="atLeast"/>
+        <w:rPr>
+          <w:rFonts w:ascii="Consolas" w:eastAsia="Times New Roman" w:hAnsi="Consolas" w:cs="Times New Roman"/>
+          <w:color w:val="D4D4D4"/>
+          <w:sz w:val="21"/>
+          <w:szCs w:val="21"/>
+          <w:lang w:eastAsia="en-IN"/>
+        </w:rPr>
+      </w:pPr>
+      <w:r>
+        <w:rPr>
+          <w:rFonts w:ascii="Consolas" w:eastAsia="Times New Roman" w:hAnsi="Consolas" w:cs="Times New Roman"/>
+          <w:color w:val="D4D4D4"/>
+          <w:sz w:val="21"/>
+          <w:szCs w:val="21"/>
+          <w:lang w:eastAsia="en-IN"/>
+        </w:rPr>
+        <w:t>f.close()</w:t>
+      </w:r>
+    </w:p>
+    <w:p>
+      <w:pPr>
+        <w:pStyle w:val="ListParagraph"/>
+        <w:numPr>
+          <w:ilvl w:val="0"/>
+          <w:numId w:val="1"/>
+        </w:numPr>
+        <w:shd w:val="clear" w:color="auto" w:fill="1E1E1E"/>
+        <w:spacing w:after="0" w:line="285" w:lineRule="atLeast"/>
+        <w:rPr>
+          <w:rFonts w:ascii="Consolas" w:eastAsia="Times New Roman" w:hAnsi="Consolas" w:cs="Times New Roman"/>
+          <w:color w:val="D4D4D4"/>
+          <w:sz w:val="21"/>
+          <w:szCs w:val="21"/>
+          <w:lang w:eastAsia="en-IN"/>
+        </w:rPr>
+      </w:pPr>
+    </w:p>
+    <w:p>
+      <w:pPr>
+        <w:pStyle w:val="ListParagraph"/>
+        <w:numPr>
+          <w:ilvl w:val="0"/>
+          <w:numId w:val="1"/>
+        </w:numPr>
+        <w:shd w:val="clear" w:color="auto" w:fill="1E1E1E"/>
+        <w:spacing w:after="0" w:line="285" w:lineRule="atLeast"/>
+        <w:rPr>
+          <w:rFonts w:ascii="Consolas" w:eastAsia="Times New Roman" w:hAnsi="Consolas" w:cs="Times New Roman"/>
+          <w:color w:val="D4D4D4"/>
+          <w:sz w:val="21"/>
+          <w:szCs w:val="21"/>
+          <w:lang w:eastAsia="en-IN"/>
+        </w:rPr>
+      </w:pPr>
+      <w:r>
+        <w:rPr>
+          <w:rFonts w:ascii="Consolas" w:eastAsia="Times New Roman" w:hAnsi="Consolas" w:cs="Times New Roman"/>
+          <w:color w:val="D4D4D4"/>
+          <w:sz w:val="21"/>
+          <w:szCs w:val="21"/>
+          <w:lang w:eastAsia="en-IN"/>
+        </w:rPr>
+        <w:t>pdfkit.from_string(message,</w:t>
       </w:r>
       <w:r>
         <w:rPr>
@@ -1959,18 +1736,18 @@
             <v:path o:extrusionok="f" gradientshapeok="t" o:connecttype="rect"/>
             <o:lock v:ext="edit" aspectratio="t"/>
           </v:shapetype>
-          <v:shape id="_x0000_i1026" type="#_x0000_t75" style="width:77.25pt;height:49.5pt" o:ole="">
+          <v:shape id="_x0000_i1025" type="#_x0000_t75" style="width:77.25pt;height:49.5pt" o:ole="">
             <v:imagedata r:id="rId5" o:title=""/>
           </v:shape>
-          <o:OLEObject Type="Embed" ProgID="Package" ShapeID="_x0000_i1026" DrawAspect="Icon" ObjectID="_1652732992" r:id="rId6"/>
+          <o:OLEObject Type="Embed" ProgID="Package" ShapeID="_x0000_i1025" DrawAspect="Icon" ObjectID="_1652733318" r:id="rId6"/>
         </w:object>
       </w:r>
       <w:r>
         <w:object w:dxaOrig="1543" w:dyaOrig="995" w14:anchorId="10AE9EF7">
-          <v:shape id="_x0000_i1025" type="#_x0000_t75" style="width:77.25pt;height:49.5pt" o:ole="">
+          <v:shape id="_x0000_i1026" type="#_x0000_t75" style="width:77.25pt;height:49.5pt" o:ole="">
             <v:imagedata r:id="rId7" o:title=""/>
           </v:shape>
-          <o:OLEObject Type="Embed" ProgID="AcroExch.Document.DC" ShapeID="_x0000_i1025" DrawAspect="Icon" ObjectID="_1652732993" r:id="rId8"/>
+          <o:OLEObject Type="Embed" ProgID="AcroExch.Document.DC" ShapeID="_x0000_i1026" DrawAspect="Icon" ObjectID="_1652733319" r:id="rId8"/>
         </w:object>
       </w:r>
     </w:p>
@@ -2203,6 +1980,7 @@
     <w:lsdException w:name="HTML Sample" w:semiHidden="1" w:unhideWhenUsed="1"/>
     <w:lsdException w:name="HTML Typewriter" w:semiHidden="1" w:unhideWhenUsed="1"/>
     <w:lsdException w:name="HTML Variable" w:semiHidden="1" w:unhideWhenUsed="1"/>
+    <w:lsdException w:name="Normal Table" w:semiHidden="1" w:unhideWhenUsed="1"/>
     <w:lsdException w:name="annotation subject" w:semiHidden="1" w:unhideWhenUsed="1"/>
     <w:lsdException w:name="No List" w:semiHidden="1" w:unhideWhenUsed="1"/>
     <w:lsdException w:name="Outline List 1" w:semiHidden="1" w:unhideWhenUsed="1"/>
@@ -2249,8 +2027,10 @@
     <w:lsdException w:name="Table Subtle 2" w:semiHidden="1" w:unhideWhenUsed="1"/>
     <w:lsdException w:name="Table Web 1" w:semiHidden="1" w:unhideWhenUsed="1"/>
     <w:lsdException w:name="Table Web 2" w:semiHidden="1" w:unhideWhenUsed="1"/>
+    <w:lsdException w:name="Table Web 3" w:semiHidden="1" w:unhideWhenUsed="1"/>
     <w:lsdException w:name="Balloon Text" w:semiHidden="1" w:unhideWhenUsed="1"/>
     <w:lsdException w:name="Table Grid" w:uiPriority="39"/>
+    <w:lsdException w:name="Table Theme" w:semiHidden="1" w:unhideWhenUsed="1"/>
     <w:lsdException w:name="Placeholder Text" w:semiHidden="1"/>
     <w:lsdException w:name="No Spacing" w:uiPriority="1" w:qFormat="1"/>
     <w:lsdException w:name="Light Shading" w:uiPriority="60"/>

</xml_diff>